<commit_message>
Fixed minor image issues in charge density lab
</commit_message>
<xml_diff>
--- a/StudentGuideModule2/charge_density/fig2.docx
+++ b/StudentGuideModule2/charge_density/fig2.docx
@@ -12,7 +12,6 @@
         </w:rPr>
       </w:pPr>
       <w:bookmarkStart w:id="0" w:name="_GoBack"/>
-      <w:bookmarkEnd w:id="0"/>
       <w:r>
         <w:rPr>
           <w:rFonts w:ascii="Times New Roman" w:hAnsi="Times New Roman" w:cs="Times New Roman"/>
@@ -31,7 +30,7 @@
                 <wp:positionV relativeFrom="paragraph">
                   <wp:posOffset>0</wp:posOffset>
                 </wp:positionV>
-                <wp:extent cx="5929298" cy="1883051"/>
+                <wp:extent cx="5929299" cy="1883051"/>
                 <wp:effectExtent l="0" t="0" r="33655" b="3175"/>
                 <wp:wrapNone/>
                 <wp:docPr id="9" name="Group 9"/>
@@ -43,9 +42,9 @@
                       <wpg:grpSpPr>
                         <a:xfrm>
                           <a:off x="0" y="0"/>
-                          <a:ext cx="5929298" cy="1883051"/>
+                          <a:ext cx="5929299" cy="1883051"/>
                           <a:chOff x="0" y="0"/>
-                          <a:chExt cx="5929298" cy="1883051"/>
+                          <a:chExt cx="5929299" cy="1883051"/>
                         </a:xfrm>
                       </wpg:grpSpPr>
                       <wpg:grpSp>
@@ -53,10 +52,10 @@
                         <wpg:cNvGrpSpPr/>
                         <wpg:grpSpPr>
                           <a:xfrm>
-                            <a:off x="4084982" y="553278"/>
-                            <a:ext cx="456565" cy="862655"/>
-                            <a:chOff x="0" y="0"/>
-                            <a:chExt cx="456565" cy="862655"/>
+                            <a:off x="4084983" y="543339"/>
+                            <a:ext cx="456565" cy="871220"/>
+                            <a:chOff x="0" y="-9144"/>
+                            <a:chExt cx="456565" cy="871799"/>
                           </a:xfrm>
                         </wpg:grpSpPr>
                         <wps:wsp>
@@ -107,12 +106,12 @@
                           <wps:cNvSpPr/>
                           <wps:spPr>
                             <a:xfrm>
-                              <a:off x="0" y="0"/>
-                              <a:ext cx="456565" cy="366395"/>
+                              <a:off x="0" y="-9144"/>
+                              <a:ext cx="456565" cy="375401"/>
                             </a:xfrm>
                             <a:prstGeom prst="parallelogram">
                               <a:avLst>
-                                <a:gd name="adj" fmla="val 83409"/>
+                                <a:gd name="adj" fmla="val 81784"/>
                               </a:avLst>
                             </a:prstGeom>
                             <a:solidFill>
@@ -154,11 +153,100 @@
                         <wps:spPr>
                           <a:xfrm>
                             <a:off x="828261" y="1007165"/>
-                            <a:ext cx="214008" cy="283464"/>
+                            <a:ext cx="213995" cy="283210"/>
                           </a:xfrm>
-                          <a:prstGeom prst="flowChartOnlineStorage">
+                          <a:custGeom>
                             <a:avLst/>
-                          </a:prstGeom>
+                            <a:gdLst>
+                              <a:gd name="connsiteX0" fmla="*/ 1667 w 10000"/>
+                              <a:gd name="connsiteY0" fmla="*/ 0 h 10000"/>
+                              <a:gd name="connsiteX1" fmla="*/ 10000 w 10000"/>
+                              <a:gd name="connsiteY1" fmla="*/ 0 h 10000"/>
+                              <a:gd name="connsiteX2" fmla="*/ 8333 w 10000"/>
+                              <a:gd name="connsiteY2" fmla="*/ 5000 h 10000"/>
+                              <a:gd name="connsiteX3" fmla="*/ 10000 w 10000"/>
+                              <a:gd name="connsiteY3" fmla="*/ 10000 h 10000"/>
+                              <a:gd name="connsiteX4" fmla="*/ 1667 w 10000"/>
+                              <a:gd name="connsiteY4" fmla="*/ 10000 h 10000"/>
+                              <a:gd name="connsiteX5" fmla="*/ 0 w 10000"/>
+                              <a:gd name="connsiteY5" fmla="*/ 5000 h 10000"/>
+                              <a:gd name="connsiteX6" fmla="*/ 1667 w 10000"/>
+                              <a:gd name="connsiteY6" fmla="*/ 0 h 10000"/>
+                              <a:gd name="connsiteX0" fmla="*/ 1667 w 10000"/>
+                              <a:gd name="connsiteY0" fmla="*/ 0 h 10000"/>
+                              <a:gd name="connsiteX1" fmla="*/ 10000 w 10000"/>
+                              <a:gd name="connsiteY1" fmla="*/ 0 h 10000"/>
+                              <a:gd name="connsiteX2" fmla="*/ 7906 w 10000"/>
+                              <a:gd name="connsiteY2" fmla="*/ 4892 h 10000"/>
+                              <a:gd name="connsiteX3" fmla="*/ 10000 w 10000"/>
+                              <a:gd name="connsiteY3" fmla="*/ 10000 h 10000"/>
+                              <a:gd name="connsiteX4" fmla="*/ 1667 w 10000"/>
+                              <a:gd name="connsiteY4" fmla="*/ 10000 h 10000"/>
+                              <a:gd name="connsiteX5" fmla="*/ 0 w 10000"/>
+                              <a:gd name="connsiteY5" fmla="*/ 5000 h 10000"/>
+                              <a:gd name="connsiteX6" fmla="*/ 1667 w 10000"/>
+                              <a:gd name="connsiteY6" fmla="*/ 0 h 10000"/>
+                            </a:gdLst>
+                            <a:ahLst/>
+                            <a:cxnLst>
+                              <a:cxn ang="0">
+                                <a:pos x="connsiteX0" y="connsiteY0"/>
+                              </a:cxn>
+                              <a:cxn ang="0">
+                                <a:pos x="connsiteX1" y="connsiteY1"/>
+                              </a:cxn>
+                              <a:cxn ang="0">
+                                <a:pos x="connsiteX2" y="connsiteY2"/>
+                              </a:cxn>
+                              <a:cxn ang="0">
+                                <a:pos x="connsiteX3" y="connsiteY3"/>
+                              </a:cxn>
+                              <a:cxn ang="0">
+                                <a:pos x="connsiteX4" y="connsiteY4"/>
+                              </a:cxn>
+                              <a:cxn ang="0">
+                                <a:pos x="connsiteX5" y="connsiteY5"/>
+                              </a:cxn>
+                              <a:cxn ang="0">
+                                <a:pos x="connsiteX6" y="connsiteY6"/>
+                              </a:cxn>
+                            </a:cxnLst>
+                            <a:rect l="l" t="t" r="r" b="b"/>
+                            <a:pathLst>
+                              <a:path w="10000" h="10000">
+                                <a:moveTo>
+                                  <a:pt x="1667" y="0"/>
+                                </a:moveTo>
+                                <a:lnTo>
+                                  <a:pt x="10000" y="0"/>
+                                </a:lnTo>
+                                <a:cubicBezTo>
+                                  <a:pt x="9079" y="0"/>
+                                  <a:pt x="7906" y="2131"/>
+                                  <a:pt x="7906" y="4892"/>
+                                </a:cubicBezTo>
+                                <a:cubicBezTo>
+                                  <a:pt x="7906" y="7653"/>
+                                  <a:pt x="9079" y="10000"/>
+                                  <a:pt x="10000" y="10000"/>
+                                </a:cubicBezTo>
+                                <a:lnTo>
+                                  <a:pt x="1667" y="10000"/>
+                                </a:lnTo>
+                                <a:cubicBezTo>
+                                  <a:pt x="746" y="10000"/>
+                                  <a:pt x="0" y="7761"/>
+                                  <a:pt x="0" y="5000"/>
+                                </a:cubicBezTo>
+                                <a:cubicBezTo>
+                                  <a:pt x="0" y="2239"/>
+                                  <a:pt x="746" y="0"/>
+                                  <a:pt x="1667" y="0"/>
+                                </a:cubicBezTo>
+                                <a:close/>
+                              </a:path>
+                            </a:pathLst>
+                          </a:custGeom>
                           <a:solidFill>
                             <a:schemeClr val="bg1">
                               <a:lumMod val="65000"/>
@@ -230,7 +318,7 @@
                         <wps:cNvCnPr/>
                         <wps:spPr>
                           <a:xfrm>
-                            <a:off x="1030356" y="655983"/>
+                            <a:off x="1030357" y="655983"/>
                             <a:ext cx="0" cy="346710"/>
                           </a:xfrm>
                           <a:prstGeom prst="line">
@@ -264,7 +352,7 @@
                         <wps:cNvCnPr/>
                         <wps:spPr>
                           <a:xfrm>
-                            <a:off x="1027043" y="798444"/>
+                            <a:off x="1027043" y="798443"/>
                             <a:ext cx="220980" cy="0"/>
                           </a:xfrm>
                           <a:prstGeom prst="straightConnector1">
@@ -299,13 +387,17 @@
                         <wps:cNvSpPr txBox="1"/>
                         <wps:spPr>
                           <a:xfrm>
-                            <a:off x="728869" y="993913"/>
-                            <a:ext cx="387985" cy="273685"/>
+                            <a:off x="854765" y="1046922"/>
+                            <a:ext cx="121692" cy="171855"/>
                           </a:xfrm>
                           <a:prstGeom prst="rect">
                             <a:avLst/>
                           </a:prstGeom>
-                          <a:noFill/>
+                          <a:solidFill>
+                            <a:schemeClr val="bg1">
+                              <a:lumMod val="65000"/>
+                            </a:schemeClr>
+                          </a:solidFill>
                           <a:ln w="6350">
                             <a:noFill/>
                           </a:ln>
@@ -361,7 +453,7 @@
                             </w:p>
                           </w:txbxContent>
                         </wps:txbx>
-                        <wps:bodyPr rot="0" spcFirstLastPara="0" vertOverflow="overflow" horzOverflow="overflow" vert="horz" wrap="square" lIns="91440" tIns="45720" rIns="91440" bIns="45720" numCol="1" spcCol="0" rtlCol="0" fromWordArt="0" anchor="t" anchorCtr="0" forceAA="0" compatLnSpc="1">
+                        <wps:bodyPr rot="0" spcFirstLastPara="0" vertOverflow="overflow" horzOverflow="overflow" vert="horz" wrap="square" lIns="0" tIns="0" rIns="0" bIns="0" numCol="1" spcCol="0" rtlCol="0" fromWordArt="0" anchor="t" anchorCtr="0" forceAA="0" compatLnSpc="1">
                           <a:prstTxWarp prst="textNoShape">
                             <a:avLst/>
                           </a:prstTxWarp>
@@ -544,13 +636,17 @@
                         <wps:cNvSpPr txBox="1"/>
                         <wps:spPr>
                           <a:xfrm>
-                            <a:off x="3876261" y="1007165"/>
-                            <a:ext cx="570865" cy="273685"/>
+                            <a:off x="4091609" y="1040296"/>
+                            <a:ext cx="133006" cy="238246"/>
                           </a:xfrm>
                           <a:prstGeom prst="rect">
                             <a:avLst/>
                           </a:prstGeom>
-                          <a:noFill/>
+                          <a:solidFill>
+                            <a:schemeClr val="bg1">
+                              <a:lumMod val="65000"/>
+                            </a:schemeClr>
+                          </a:solidFill>
                           <a:ln w="6350">
                             <a:noFill/>
                           </a:ln>
@@ -606,7 +702,7 @@
                             </w:p>
                           </w:txbxContent>
                         </wps:txbx>
-                        <wps:bodyPr rot="0" spcFirstLastPara="0" vertOverflow="overflow" horzOverflow="overflow" vert="horz" wrap="square" lIns="91440" tIns="45720" rIns="91440" bIns="45720" numCol="1" spcCol="0" rtlCol="0" fromWordArt="0" anchor="t" anchorCtr="0" forceAA="0" compatLnSpc="1">
+                        <wps:bodyPr rot="0" spcFirstLastPara="0" vertOverflow="overflow" horzOverflow="overflow" vert="horz" wrap="square" lIns="0" tIns="0" rIns="0" bIns="0" numCol="1" spcCol="0" rtlCol="0" fromWordArt="0" anchor="t" anchorCtr="0" forceAA="0" compatLnSpc="1">
                           <a:prstTxWarp prst="textNoShape">
                             <a:avLst/>
                           </a:prstTxWarp>
@@ -618,7 +714,7 @@
                         <wps:cNvCnPr/>
                         <wps:spPr>
                           <a:xfrm>
-                            <a:off x="4081669" y="924339"/>
+                            <a:off x="4081670" y="924339"/>
                             <a:ext cx="0" cy="493395"/>
                           </a:xfrm>
                           <a:prstGeom prst="line">
@@ -656,7 +752,7 @@
                         <wpg:cNvGrpSpPr/>
                         <wpg:grpSpPr>
                           <a:xfrm>
-                            <a:off x="3253408" y="546652"/>
+                            <a:off x="3253409" y="546652"/>
                             <a:ext cx="2675890" cy="871855"/>
                             <a:chOff x="0" y="0"/>
                             <a:chExt cx="2676083" cy="872290"/>
@@ -1154,7 +1250,7 @@
                         <wps:cNvSpPr txBox="1"/>
                         <wps:spPr>
                           <a:xfrm>
-                            <a:off x="274982" y="1417983"/>
+                            <a:off x="274983" y="1417983"/>
                             <a:ext cx="1786890" cy="352425"/>
                           </a:xfrm>
                           <a:prstGeom prst="rect">
@@ -1285,7 +1381,7 @@
                         <wps:cNvCnPr/>
                         <wps:spPr>
                           <a:xfrm flipH="1">
-                            <a:off x="649356" y="798444"/>
+                            <a:off x="649357" y="798443"/>
                             <a:ext cx="220980" cy="0"/>
                           </a:xfrm>
                           <a:prstGeom prst="straightConnector1">
@@ -1364,7 +1460,7 @@
                         <wps:cNvCnPr/>
                         <wps:spPr>
                           <a:xfrm>
-                            <a:off x="914400" y="1212574"/>
+                            <a:off x="917713" y="1212574"/>
                             <a:ext cx="85117" cy="279671"/>
                           </a:xfrm>
                           <a:prstGeom prst="straightConnector1">
@@ -1399,7 +1495,7 @@
                         <wps:cNvCnPr/>
                         <wps:spPr>
                           <a:xfrm>
-                            <a:off x="4389782" y="192157"/>
+                            <a:off x="4389783" y="192157"/>
                             <a:ext cx="0" cy="346710"/>
                           </a:xfrm>
                           <a:prstGeom prst="line">
@@ -1467,7 +1563,7 @@
                         <wps:cNvCnPr/>
                         <wps:spPr>
                           <a:xfrm>
-                            <a:off x="4548808" y="331305"/>
+                            <a:off x="4548809" y="331304"/>
                             <a:ext cx="220980" cy="0"/>
                           </a:xfrm>
                           <a:prstGeom prst="straightConnector1">
@@ -1565,7 +1661,7 @@
                         <wps:cNvCnPr/>
                         <wps:spPr>
                           <a:xfrm flipH="1">
-                            <a:off x="4171122" y="331305"/>
+                            <a:off x="4171122" y="331304"/>
                             <a:ext cx="220980" cy="0"/>
                           </a:xfrm>
                           <a:prstGeom prst="straightConnector1">
@@ -1600,10 +1696,10 @@
                         <wpg:cNvGrpSpPr/>
                         <wpg:grpSpPr>
                           <a:xfrm>
-                            <a:off x="4234069" y="546652"/>
-                            <a:ext cx="309880" cy="869950"/>
-                            <a:chOff x="0" y="0"/>
-                            <a:chExt cx="310493" cy="870342"/>
+                            <a:off x="4237383" y="546652"/>
+                            <a:ext cx="312025" cy="869950"/>
+                            <a:chOff x="2432" y="0"/>
+                            <a:chExt cx="312642" cy="870342"/>
                           </a:xfrm>
                         </wpg:grpSpPr>
                         <wps:wsp>
@@ -1611,7 +1707,7 @@
                           <wps:cNvCnPr/>
                           <wps:spPr>
                             <a:xfrm flipH="1">
-                              <a:off x="0" y="0"/>
+                              <a:off x="4581" y="0"/>
                               <a:ext cx="310493" cy="374463"/>
                             </a:xfrm>
                             <a:prstGeom prst="line">
@@ -1784,7 +1880,7 @@
                         <wps:cNvCnPr/>
                         <wps:spPr>
                           <a:xfrm>
-                            <a:off x="4151243" y="1325218"/>
+                            <a:off x="4151243" y="1325217"/>
                             <a:ext cx="85090" cy="279400"/>
                           </a:xfrm>
                           <a:prstGeom prst="straightConnector1">
@@ -1828,8 +1924,8 @@
           </mc:Choice>
           <mc:Fallback>
             <w:pict>
-              <v:group id="Group 9" o:spid="_x0000_s1026" style="position:absolute;margin-left:0;margin-top:0;width:466.85pt;height:148.25pt;z-index:251658240" coordsize="59292,18830" o:gfxdata="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">
-                <v:group id="Group 52" o:spid="_x0000_s1027" style="position:absolute;left:40849;top:5532;width:4566;height:8627" coordsize="4565,8626" o:gfxdata="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">
+              <v:group id="Group 9" o:spid="_x0000_s1026" style="position:absolute;margin-left:0;margin-top:0;width:466.85pt;height:148.25pt;z-index:251658240" coordsize="59292,18830" o:gfxdata="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">
+                <v:group id="Group 52" o:spid="_x0000_s1027" style="position:absolute;left:40849;top:5433;width:4566;height:8712" coordorigin=",-91" coordsize="4565,8717" o:gfxdata="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">
                   <v:rect id="Rectangle 48" o:spid="_x0000_s1028" style="position:absolute;top:3769;width:1507;height:4857;visibility:visible;mso-wrap-style:square;v-text-anchor:middle" o:gfxdata="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" fillcolor="#a5a5a5 [2092]" stroked="f" strokeweight="2pt"/>
                   <v:shapetype id="_x0000_t7" coordsize="21600,21600" o:spt="7" adj="5400" path="m@0,l,21600@1,21600,21600,xe">
                     <v:stroke joinstyle="miter"/>
@@ -1853,13 +1949,11 @@
                       <v:h position="#0,topLeft" xrange="0,21600"/>
                     </v:handles>
                   </v:shapetype>
-                  <v:shape id="Parallelogram 49" o:spid="_x0000_s1029" type="#_x0000_t7" style="position:absolute;width:4565;height:3663;visibility:visible;mso-wrap-style:square;v-text-anchor:middle" o:gfxdata="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" adj="14458" fillcolor="#a5a5a5 [2092]" stroked="f" strokeweight="2pt"/>
+                  <v:shape id="Parallelogram 49" o:spid="_x0000_s1029" type="#_x0000_t7" style="position:absolute;top:-91;width:4565;height:3753;visibility:visible;mso-wrap-style:square;v-text-anchor:middle" o:gfxdata="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" adj="14525" fillcolor="#a5a5a5 [2092]" stroked="f" strokeweight="2pt"/>
                 </v:group>
-                <v:shapetype id="_x0000_t130" coordsize="21600,21600" o:spt="130" path="m3600,21597c2662,21202,1837,20075,1087,18440,487,16240,75,13590,,10770,75,8007,487,5412,1087,3045,1837,1465,2662,337,3600,l21597,v-937,337,-1687,1465,-2512,3045c18485,5412,18072,8007,17997,10770v75,2820,488,5470,1088,7670c19910,20075,20660,21202,21597,21597xe">
-                  <v:stroke joinstyle="miter"/>
-                  <v:path gradientshapeok="t" o:connecttype="custom" o:connectlocs="10800,0;0,10800;10800,21600;17997,10800" textboxrect="3600,0,17997,21600"/>
-                </v:shapetype>
-                <v:shape id="Flowchart: Stored Data 19" o:spid="_x0000_s1030" type="#_x0000_t130" style="position:absolute;left:8282;top:10071;width:2140;height:2835;visibility:visible;mso-wrap-style:square;v-text-anchor:middle" o:gfxdata="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" fillcolor="#a5a5a5 [2092]" stroked="f" strokeweight="2pt"/>
+                <v:shape id="Flowchart: Stored Data 19" o:spid="_x0000_s1030" style="position:absolute;left:8282;top:10071;width:2140;height:2832;visibility:visible;mso-wrap-style:square;v-text-anchor:middle" coordsize="10000,10000" o:gfxdata="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" path="m1667,r8333,c9079,,7906,2131,7906,4892v,2761,1173,5108,2094,5108l1667,10000c746,10000,,7761,,5000,,2239,746,,1667,xe" fillcolor="#a5a5a5 [2092]" stroked="f" strokeweight="2pt">
+                  <v:path arrowok="t" o:connecttype="custom" o:connectlocs="35673,0;213995,0;169184,138546;213995,283210;35673,283210;0,141605;35673,0" o:connectangles="0,0,0,0,0,0,0"/>
+                </v:shape>
                 <v:line id="Straight Connector 14" o:spid="_x0000_s1031" style="position:absolute;visibility:visible;mso-wrap-style:square" from="8680,6559" to="8680,10026" o:connectortype="straight" o:gfxdata="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" strokecolor="black [3213]">
                   <v:stroke dashstyle="longDash"/>
                 </v:line>
@@ -1877,8 +1971,8 @@
                   <v:stroke joinstyle="miter"/>
                   <v:path gradientshapeok="t" o:connecttype="rect"/>
                 </v:shapetype>
-                <v:shape id="Text Box 8" o:spid="_x0000_s1034" type="#_x0000_t202" style="position:absolute;left:7288;top:9939;width:3880;height:2736;visibility:visible;mso-wrap-style:square;v-text-anchor:top" o:gfxdata="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" filled="f" stroked="f" strokeweight=".5pt">
-                  <v:textbox>
+                <v:shape id="Text Box 8" o:spid="_x0000_s1034" type="#_x0000_t202" style="position:absolute;left:8547;top:10469;width:1217;height:1718;visibility:visible;mso-wrap-style:square;v-text-anchor:top" o:gfxdata="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" fillcolor="#a5a5a5 [2092]" stroked="f" strokeweight=".5pt">
+                  <v:textbox inset="0,0,0,0">
                     <w:txbxContent>
                       <w:p>
                         <m:oMathPara>
@@ -1978,8 +2072,8 @@
                     </w:txbxContent>
                   </v:textbox>
                 </v:shape>
-                <v:shape id="Text Box 38" o:spid="_x0000_s1038" type="#_x0000_t202" style="position:absolute;left:38762;top:10071;width:5709;height:2737;visibility:visible;mso-wrap-style:square;v-text-anchor:top" o:gfxdata="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" filled="f" stroked="f" strokeweight=".5pt">
-                  <v:textbox>
+                <v:shape id="Text Box 38" o:spid="_x0000_s1038" type="#_x0000_t202" style="position:absolute;left:40916;top:10402;width:1330;height:2383;visibility:visible;mso-wrap-style:square;v-text-anchor:top" o:gfxdata="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" fillcolor="#a5a5a5 [2092]" stroked="f" strokeweight=".5pt">
+                  <v:textbox inset="0,0,0,0">
                     <w:txbxContent>
                       <w:p>
                         <m:oMathPara>
@@ -2138,7 +2232,7 @@
                 <v:shape id="Arc 2" o:spid="_x0000_s1056" style="position:absolute;left:9972;top:10038;width:908;height:2826;visibility:visible;mso-wrap-style:square;v-text-anchor:middle" coordsize="90805,282575" o:gfxdata="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" path="m47055,282481nsc24592,285027,4911,236040,775,167285v-1034,-17183,-1034,-34814,,-51997c4912,46529,24594,-2458,47059,94l45403,141288v551,47064,1101,94129,1652,141193xem47055,282481nfc24592,285027,4911,236040,775,167285v-1034,-17183,-1034,-34814,,-51997c4912,46529,24594,-2458,47059,94e" filled="f" strokecolor="black [3213]" strokeweight="1pt">
                   <v:path arrowok="t" o:connecttype="custom" o:connectlocs="47055,282481;775,167285;775,115288;47059,94" o:connectangles="0,0,0,0"/>
                 </v:shape>
-                <v:shape id="Straight Arrow Connector 27" o:spid="_x0000_s1057" type="#_x0000_t32" style="position:absolute;left:9144;top:12125;width:851;height:2797;visibility:visible;mso-wrap-style:square" o:connectortype="straight" o:gfxdata="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" strokecolor="black [3213]">
+                <v:shape id="Straight Arrow Connector 27" o:spid="_x0000_s1057" type="#_x0000_t32" style="position:absolute;left:9177;top:12125;width:851;height:2797;visibility:visible;mso-wrap-style:square" o:connectortype="straight" o:gfxdata="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" strokecolor="black [3213]">
                   <v:stroke startarrow="block" startarrowwidth="narrow" startarrowlength="short" endarrowwidth="narrow" endarrowlength="short"/>
                 </v:shape>
                 <v:line id="Straight Connector 29" o:spid="_x0000_s1058" style="position:absolute;visibility:visible;mso-wrap-style:square" from="43897,1921" to="43897,5388" o:connectortype="straight" o:gfxdata="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" strokecolor="black [3213]">
@@ -2180,8 +2274,8 @@
                 <v:shape id="Straight Arrow Connector 42" o:spid="_x0000_s1062" type="#_x0000_t32" style="position:absolute;left:41711;top:3313;width:2210;height:0;flip:x;visibility:visible;mso-wrap-style:square" o:connectortype="straight" o:gfxdata="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" strokecolor="black [3213]">
                   <v:stroke startarrow="open" startarrowwidth="narrow" startarrowlength="short"/>
                 </v:shape>
-                <v:group id="Group 47" o:spid="_x0000_s1063" style="position:absolute;left:42340;top:5466;width:3099;height:8700" coordsize="3104,8703" o:gfxdata="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">
-                  <v:line id="Straight Connector 43" o:spid="_x0000_s1064" style="position:absolute;flip:x;visibility:visible;mso-wrap-style:square" from="0,0" to="3104,3744" o:connectortype="straight" o:gfxdata="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" filled="t" fillcolor="white [3212]" strokecolor="black [3213]" strokeweight="1pt"/>
+                <v:group id="Group 47" o:spid="_x0000_s1063" style="position:absolute;left:42373;top:5466;width:3121;height:8700" coordorigin="24" coordsize="3126,8703" o:gfxdata="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">
+                  <v:line id="Straight Connector 43" o:spid="_x0000_s1064" style="position:absolute;flip:x;visibility:visible;mso-wrap-style:square" from="45,0" to="3150,3744" o:connectortype="straight" o:gfxdata="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" filled="t" fillcolor="white [3212]" strokecolor="black [3213]" strokeweight="1pt"/>
                   <v:line id="Straight Connector 44" o:spid="_x0000_s1065" style="position:absolute;visibility:visible;mso-wrap-style:square" from="24,3769" to="24,8703" o:connectortype="straight" o:gfxdata="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" filled="t" fillcolor="white [3212]" strokecolor="black [3213]" strokeweight="1pt"/>
                 </v:group>
                 <v:shape id="Text Box 53" o:spid="_x0000_s1066" type="#_x0000_t202" style="position:absolute;left:35151;top:15306;width:17869;height:3524;visibility:visible;mso-wrap-style:square;v-text-anchor:top" o:gfxdata="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" filled="f" stroked="f" strokeweight=".5pt">
@@ -2252,6 +2346,7 @@
           </mc:Fallback>
         </mc:AlternateContent>
       </w:r>
+      <w:bookmarkEnd w:id="0"/>
     </w:p>
     <w:sectPr>
       <w:pgSz w:w="12240" w:h="15840"/>

</xml_diff>